<commit_message>
update cover letter, and add staging url to free fundraise
</commit_message>
<xml_diff>
--- a/max_plomer_coverletter.docx
+++ b/max_plomer_coverletter.docx
@@ -534,7 +534,15 @@
           <w:sz w:val="28"/>
           <w:szCs w:val="28"/>
         </w:rPr>
-        <w:t xml:space="preserve">for a social venture, </w:t>
+        <w:t>for a social venture</w:t>
+      </w:r>
+      <w:r>
+        <w:rPr>
+          <w:rFonts w:ascii="Times New Roman" w:hAnsi="Times New Roman" w:cs="Times New Roman"/>
+          <w:sz w:val="28"/>
+          <w:szCs w:val="28"/>
+        </w:rPr>
+        <w:t xml:space="preserve">, </w:t>
       </w:r>
       <w:hyperlink r:id="rId6" w:history="1">
         <w:r>
@@ -544,7 +552,7 @@
             <w:sz w:val="28"/>
             <w:szCs w:val="28"/>
           </w:rPr>
-          <w:t>www.freefundraise.com</w:t>
+          <w:t>aidtheplanet.herokuapp.com</w:t>
         </w:r>
       </w:hyperlink>
       <w:r>
@@ -561,36 +569,44 @@
           <w:sz w:val="28"/>
           <w:szCs w:val="28"/>
         </w:rPr>
-        <w:t xml:space="preserve"> two entrepreneurs who wanted to use affiliate dollars to help children, oceans and forests.</w:t>
-      </w:r>
-      <w:r>
-        <w:rPr>
-          <w:rFonts w:ascii="Times New Roman" w:hAnsi="Times New Roman" w:cs="Times New Roman"/>
-          <w:sz w:val="28"/>
-          <w:szCs w:val="28"/>
-        </w:rPr>
-        <w:t xml:space="preserve">  In my most current paid work, which uses the Ruby-based Volt framework, www.voltframework.com, I was assigned the task of mastering this new technology</w:t>
-      </w:r>
-      <w:proofErr w:type="gramStart"/>
-      <w:r>
-        <w:rPr>
-          <w:rFonts w:ascii="Times New Roman" w:hAnsi="Times New Roman" w:cs="Times New Roman"/>
-          <w:sz w:val="28"/>
-          <w:szCs w:val="28"/>
-        </w:rPr>
-        <w:t>;</w:t>
-      </w:r>
-      <w:proofErr w:type="gramEnd"/>
-      <w:r>
-        <w:rPr>
-          <w:rFonts w:ascii="Times New Roman" w:hAnsi="Times New Roman" w:cs="Times New Roman"/>
-          <w:sz w:val="28"/>
-          <w:szCs w:val="28"/>
-        </w:rPr>
-        <w:t xml:space="preserve"> solving problems for which no Stack Overflow posts exist.</w:t>
+        <w:t xml:space="preserve"> two entrepreneurs who wanted to use affiliate dollars to help children, oc</w:t>
       </w:r>
       <w:bookmarkStart w:id="0" w:name="_GoBack"/>
       <w:bookmarkEnd w:id="0"/>
+      <w:r>
+        <w:rPr>
+          <w:rFonts w:ascii="Times New Roman" w:hAnsi="Times New Roman" w:cs="Times New Roman"/>
+          <w:sz w:val="28"/>
+          <w:szCs w:val="28"/>
+        </w:rPr>
+        <w:t>eans and forests.</w:t>
+      </w:r>
+      <w:r>
+        <w:rPr>
+          <w:rFonts w:ascii="Times New Roman" w:hAnsi="Times New Roman" w:cs="Times New Roman"/>
+          <w:sz w:val="28"/>
+          <w:szCs w:val="28"/>
+        </w:rPr>
+        <w:t xml:space="preserve">  In my most current paid work, which uses the Ruby-based Volt framework, www.voltframework.com, I was assigned the task of mastering this new technology</w:t>
+      </w:r>
+      <w:proofErr w:type="gramStart"/>
+      <w:r>
+        <w:rPr>
+          <w:rFonts w:ascii="Times New Roman" w:hAnsi="Times New Roman" w:cs="Times New Roman"/>
+          <w:sz w:val="28"/>
+          <w:szCs w:val="28"/>
+        </w:rPr>
+        <w:t>;</w:t>
+      </w:r>
+      <w:proofErr w:type="gramEnd"/>
+      <w:r>
+        <w:rPr>
+          <w:rFonts w:ascii="Times New Roman" w:hAnsi="Times New Roman" w:cs="Times New Roman"/>
+          <w:sz w:val="28"/>
+          <w:szCs w:val="28"/>
+        </w:rPr>
+        <w:t xml:space="preserve"> solving problems for which no Stack Overflow posts exist.</w:t>
+      </w:r>
     </w:p>
     <w:p>
       <w:pPr>
@@ -980,6 +996,18 @@
       <w:u w:val="single"/>
     </w:rPr>
   </w:style>
+  <w:style w:type="character" w:styleId="FollowedHyperlink">
+    <w:name w:val="FollowedHyperlink"/>
+    <w:basedOn w:val="DefaultParagraphFont"/>
+    <w:uiPriority w:val="99"/>
+    <w:semiHidden/>
+    <w:unhideWhenUsed/>
+    <w:rsid w:val="003A6EDA"/>
+    <w:rPr>
+      <w:color w:val="800080" w:themeColor="followedHyperlink"/>
+      <w:u w:val="single"/>
+    </w:rPr>
+  </w:style>
 </w:styles>
 </file>
 
@@ -1174,6 +1202,18 @@
     <w:rsid w:val="00B72DCD"/>
     <w:rPr>
       <w:color w:val="0000FF" w:themeColor="hyperlink"/>
+      <w:u w:val="single"/>
+    </w:rPr>
+  </w:style>
+  <w:style w:type="character" w:styleId="FollowedHyperlink">
+    <w:name w:val="FollowedHyperlink"/>
+    <w:basedOn w:val="DefaultParagraphFont"/>
+    <w:uiPriority w:val="99"/>
+    <w:semiHidden/>
+    <w:unhideWhenUsed/>
+    <w:rsid w:val="003A6EDA"/>
+    <w:rPr>
+      <w:color w:val="800080" w:themeColor="followedHyperlink"/>
       <w:u w:val="single"/>
     </w:rPr>
   </w:style>

</xml_diff>